<commit_message>
fin justifications sauf si j'ai bullshit
</commit_message>
<xml_diff>
--- a/Java/IHM_justificatif.docx
+++ b/Java/IHM_justificatif.docx
@@ -9,32 +9,6 @@
       </w:pPr>
       <w:r>
         <w:t>Dans le cadre de la programmation de notre application, nous nous sommes vu appliquer des changements sur la maquette initialement prévue.</w:t>
-      </w:r>
-    </w:p>
-    <w:p>
-      <w:pPr>
-        <w:pStyle w:val="Sansinterligne"/>
-      </w:pPr>
-      <w:r>
-        <w:t xml:space="preserve">Deux types de changements ont été appliqués, la modification de certaines pages et l’ajout d’autres pages </w:t>
-      </w:r>
-      <w:r>
-        <w:rPr>
-          <w:highlight w:val="yellow"/>
-        </w:rPr>
-        <w:t>(et retirer certaines par manque de temps</w:t>
-      </w:r>
-      <w:r>
-        <w:rPr>
-          <w:highlight w:val="yellow"/>
-        </w:rPr>
-        <w:t> ?</w:t>
-      </w:r>
-      <w:r>
-        <w:rPr>
-          <w:highlight w:val="yellow"/>
-        </w:rPr>
-        <w:t>)</w:t>
       </w:r>
     </w:p>
     <w:p>
@@ -74,20 +48,10 @@
         <w:pStyle w:val="Sansinterligne"/>
       </w:pPr>
       <w:r>
-        <w:t>Les pages associées à l’administration de l’application ainsi que l’analyse des communes ont été modifiée.</w:t>
+        <w:t xml:space="preserve">Les pages associées à l’administration de l’application ainsi que l’analyse des communes ont </w:t>
       </w:r>
-    </w:p>
-    <w:p>
-      <w:pPr>
-        <w:pStyle w:val="Sansinterligne"/>
-      </w:pPr>
-    </w:p>
-    <w:p>
-      <w:pPr>
-        <w:pStyle w:val="Sansinterligne"/>
-      </w:pPr>
       <w:r>
-        <w:t xml:space="preserve">Tout d’abord, la page d’administration proposée lors de notre premier rapport manquait certains composants graphiques et s’est donc vu entièrement redesignée. </w:t>
+        <w:t>été fusionnées en une page principale</w:t>
       </w:r>
     </w:p>
     <w:p>
@@ -95,20 +59,23 @@
         <w:pStyle w:val="Sansinterligne"/>
       </w:pPr>
       <w:r>
-        <w:t>Malgré tout, elle remplie les mêmes fonctions que prévues auparavant en plus de quelques fonctions supplémentaires.</w:t>
+        <w:t xml:space="preserve">Nous avons fait en sorte que les pages d’administration et d’analyse des communes sont disponibles à partir de la même page en cliquant sur différents boutons de celle-ci. </w:t>
       </w:r>
     </w:p>
     <w:p>
       <w:pPr>
         <w:pStyle w:val="Sansinterligne"/>
       </w:pPr>
+      <w:r>
+        <w:t xml:space="preserve">Lorsqu’un de ces boutons est cliqué, la scène associée à la page correspondante est chargée pour cette nouvelle page centrale. </w:t>
+      </w:r>
     </w:p>
     <w:p>
       <w:pPr>
         <w:pStyle w:val="Sansinterligne"/>
       </w:pPr>
       <w:r>
-        <w:t xml:space="preserve">Ensuite, la page d’analyse des communes a totatelement été </w:t>
+        <w:t>Par exemple, cliquer sur le bouton « Modifier les utilisateurs » de cette page principale charge la scène associée à notre page d’administration.</w:t>
       </w:r>
     </w:p>
     <w:p>
@@ -147,93 +114,9 @@
       <w:pPr>
         <w:pStyle w:val="Sansinterligne"/>
       </w:pPr>
-      <w:proofErr w:type="gramStart"/>
       <w:r>
-        <w:t>a</w:t>
+        <w:t>Une page où cliquer sur un bouton permet de charger la scène associée à celui-ci.</w:t>
       </w:r>
-      <w:proofErr w:type="gramEnd"/>
-    </w:p>
-    <w:p>
-      <w:pPr>
-        <w:pStyle w:val="Sansinterligne"/>
-      </w:pPr>
-    </w:p>
-    <w:p>
-      <w:pPr>
-        <w:pStyle w:val="Sansinterligne"/>
-        <w:rPr>
-          <w:b/>
-          <w:bCs/>
-          <w:sz w:val="36"/>
-          <w:szCs w:val="36"/>
-          <w:u w:val="single"/>
-        </w:rPr>
-      </w:pPr>
-      <w:r>
-        <w:rPr>
-          <w:b/>
-          <w:bCs/>
-          <w:sz w:val="36"/>
-          <w:szCs w:val="36"/>
-          <w:u w:val="single"/>
-        </w:rPr>
-        <w:t>Suppresions :</w:t>
-      </w:r>
-    </w:p>
-    <w:p>
-      <w:pPr>
-        <w:pStyle w:val="Sansinterligne"/>
-      </w:pPr>
-    </w:p>
-    <w:p>
-      <w:pPr>
-        <w:pStyle w:val="Sansinterligne"/>
-      </w:pPr>
-      <w:proofErr w:type="gramStart"/>
-      <w:r>
-        <w:t>a</w:t>
-      </w:r>
-      <w:proofErr w:type="gramEnd"/>
-    </w:p>
-    <w:p>
-      <w:pPr>
-        <w:pStyle w:val="Sansinterligne"/>
-      </w:pPr>
-    </w:p>
-    <w:p>
-      <w:pPr>
-        <w:pStyle w:val="Sansinterligne"/>
-      </w:pPr>
-    </w:p>
-    <w:p>
-      <w:pPr>
-        <w:pStyle w:val="Sansinterligne"/>
-      </w:pPr>
-    </w:p>
-    <w:p>
-      <w:pPr>
-        <w:pStyle w:val="Sansinterligne"/>
-      </w:pPr>
-    </w:p>
-    <w:p>
-      <w:pPr>
-        <w:pStyle w:val="Sansinterligne"/>
-      </w:pPr>
-    </w:p>
-    <w:p>
-      <w:pPr>
-        <w:pStyle w:val="Sansinterligne"/>
-      </w:pPr>
-    </w:p>
-    <w:p>
-      <w:pPr>
-        <w:pStyle w:val="Sansinterligne"/>
-      </w:pPr>
-    </w:p>
-    <w:p>
-      <w:pPr>
-        <w:pStyle w:val="Sansinterligne"/>
-      </w:pPr>
     </w:p>
     <w:sectPr>
       <w:headerReference w:type="default" r:id="rId6"/>
@@ -921,6 +804,7 @@
   <w:style w:type="paragraph" w:default="1" w:styleId="Normal">
     <w:name w:val="Normal"/>
     <w:qFormat/>
+    <w:rsid w:val="00A1494A"/>
   </w:style>
   <w:style w:type="paragraph" w:styleId="Titre1">
     <w:name w:val="heading 1"/>
@@ -1126,6 +1010,7 @@
     <w:uiPriority w:val="1"/>
     <w:semiHidden/>
     <w:unhideWhenUsed/>
+    <w:rsid w:val="00A1494A"/>
   </w:style>
   <w:style w:type="table" w:default="1" w:styleId="TableauNormal">
     <w:name w:val="Normal Table"/>
@@ -1147,6 +1032,7 @@
     <w:uiPriority w:val="99"/>
     <w:semiHidden/>
     <w:unhideWhenUsed/>
+    <w:rsid w:val="00A1494A"/>
   </w:style>
   <w:style w:type="character" w:customStyle="1" w:styleId="Titre1Car">
     <w:name w:val="Titre 1 Car"/>
@@ -1490,6 +1376,33 @@
     <w:pPr>
       <w:spacing w:after="0" w:line="240" w:lineRule="auto"/>
     </w:pPr>
+  </w:style>
+  <w:style w:type="paragraph" w:customStyle="1" w:styleId="Studys">
+    <w:name w:val="Studys"/>
+    <w:basedOn w:val="Normal"/>
+    <w:link w:val="StudysCar"/>
+    <w:qFormat/>
+    <w:rsid w:val="00A1494A"/>
+    <w:pPr>
+      <w:spacing w:line="480" w:lineRule="auto"/>
+      <w:jc w:val="both"/>
+    </w:pPr>
+    <w:rPr>
+      <w:rFonts w:ascii="Arial" w:hAnsi="Arial" w:cs="Arial"/>
+      <w:color w:val="000000"/>
+      <w:sz w:val="28"/>
+    </w:rPr>
+  </w:style>
+  <w:style w:type="character" w:customStyle="1" w:styleId="StudysCar">
+    <w:name w:val="Studys Car"/>
+    <w:basedOn w:val="Policepardfaut"/>
+    <w:link w:val="Studys"/>
+    <w:rsid w:val="00A1494A"/>
+    <w:rPr>
+      <w:rFonts w:ascii="Arial" w:hAnsi="Arial" w:cs="Arial"/>
+      <w:color w:val="000000"/>
+      <w:sz w:val="28"/>
+    </w:rPr>
   </w:style>
 </w:styles>
 </file>

</xml_diff>